<commit_message>
ya no se que mas hacer
</commit_message>
<xml_diff>
--- a/Compi 2 _ proy sin nombre/manuales/manual de usuario.docx
+++ b/Compi 2 _ proy sin nombre/manuales/manual de usuario.docx
@@ -1221,16 +1221,7 @@
         </w:numPr>
       </w:pPr>
       <w:r>
-        <w:t xml:space="preserve">Ejecuta lo que </w:t>
-      </w:r>
-      <w:r>
-        <w:t>está</w:t>
-      </w:r>
-      <w:r>
-        <w:t xml:space="preserve"> en la pestaña seleccionada con </w:t>
-      </w:r>
-      <w:r>
-        <w:t xml:space="preserve">Flex y Cup </w:t>
+        <w:t xml:space="preserve">Ejecuta lo que está en la pestaña seleccionada con Flex y Cup </w:t>
       </w:r>
     </w:p>
     <w:p>
@@ -1833,7 +1824,87 @@
     <w:p/>
     <w:p/>
     <w:p/>
-    <w:p/>
+    <w:p>
+      <w:pPr>
+        <w:pStyle w:val="Ttulo1"/>
+      </w:pPr>
+      <w:r>
+        <w:lastRenderedPageBreak/>
+        <w:t>Flujo del programa</w:t>
+      </w:r>
+    </w:p>
+    <w:p>
+      <w:pPr>
+        <w:pStyle w:val="Prrafodelista"/>
+        <w:numPr>
+          <w:ilvl w:val="0"/>
+          <w:numId w:val="1"/>
+        </w:numPr>
+      </w:pPr>
+      <w:r>
+        <w:t xml:space="preserve">Se abre el IDE de arit software </w:t>
+      </w:r>
+    </w:p>
+    <w:p>
+      <w:pPr>
+        <w:pStyle w:val="Prrafodelista"/>
+        <w:numPr>
+          <w:ilvl w:val="0"/>
+          <w:numId w:val="1"/>
+        </w:numPr>
+      </w:pPr>
+      <w:r>
+        <w:t>Se ejecuta una entrada</w:t>
+      </w:r>
+    </w:p>
+    <w:p>
+      <w:pPr>
+        <w:pStyle w:val="Prrafodelista"/>
+        <w:numPr>
+          <w:ilvl w:val="0"/>
+          <w:numId w:val="1"/>
+        </w:numPr>
+      </w:pPr>
+      <w:r>
+        <w:t xml:space="preserve">Esta entrada es analizada en javacc o en Flex y Cup </w:t>
+      </w:r>
+    </w:p>
+    <w:p>
+      <w:pPr>
+        <w:pStyle w:val="Prrafodelista"/>
+        <w:numPr>
+          <w:ilvl w:val="0"/>
+          <w:numId w:val="1"/>
+        </w:numPr>
+      </w:pPr>
+      <w:r>
+        <w:t>Después de ser analizada procede a ser ejecutada</w:t>
+      </w:r>
+    </w:p>
+    <w:p>
+      <w:pPr>
+        <w:pStyle w:val="Prrafodelista"/>
+        <w:numPr>
+          <w:ilvl w:val="0"/>
+          <w:numId w:val="1"/>
+        </w:numPr>
+      </w:pPr>
+      <w:r>
+        <w:t>Se visualizan los resultados en las consolas</w:t>
+      </w:r>
+    </w:p>
+    <w:p>
+      <w:pPr>
+        <w:pStyle w:val="Prrafodelista"/>
+        <w:numPr>
+          <w:ilvl w:val="0"/>
+          <w:numId w:val="1"/>
+        </w:numPr>
+      </w:pPr>
+      <w:r>
+        <w:t xml:space="preserve">Se pueden abrir los diferentes reportes. </w:t>
+      </w:r>
+    </w:p>
     <w:p>
       <w:bookmarkStart w:id="0" w:name="_GoBack"/>
       <w:bookmarkEnd w:id="0"/>

</xml_diff>